<commit_message>
Aggiornato diario I3_Diario_Carthafind_27_04_2018.docx e aggiunto I3_Diario_Carthafind_04_05_2018.docx
</commit_message>
<xml_diff>
--- a/diari/I3_Diario_Carthafind_27_04_2018.docx
+++ b/diari/I3_Diario_Carthafind_27_04_2018.docx
@@ -12,8 +12,6 @@
           <w:color w:val="auto"/>
         </w:rPr>
       </w:pPr>
-      <w:bookmarkStart w:id="0" w:name="_GoBack"/>
-      <w:bookmarkEnd w:id="0"/>
     </w:p>
     <w:p>
       <w:pPr>
@@ -225,8 +223,42 @@
                 <w:b w:val="0"/>
                 <w:bCs w:val="0"/>
               </w:rPr>
-              <w:t>Ho dovuto modificare le impostazioni di scrittura sul FTP per far si che un utente possa uploadare la sua documentazione.</w:t>
+              <w:t xml:space="preserve">Ho dovuto modificare le impostazioni di scrittura sul FTP per far </w:t>
             </w:r>
+            <w:proofErr w:type="spellStart"/>
+            <w:r>
+              <w:rPr>
+                <w:b w:val="0"/>
+                <w:bCs w:val="0"/>
+              </w:rPr>
+              <w:t>si</w:t>
+            </w:r>
+            <w:proofErr w:type="spellEnd"/>
+            <w:r>
+              <w:rPr>
+                <w:b w:val="0"/>
+                <w:bCs w:val="0"/>
+              </w:rPr>
+              <w:t xml:space="preserve"> che un utente possa </w:t>
+            </w:r>
+            <w:proofErr w:type="spellStart"/>
+            <w:r>
+              <w:rPr>
+                <w:b w:val="0"/>
+                <w:bCs w:val="0"/>
+              </w:rPr>
+              <w:t>uploadare</w:t>
+            </w:r>
+            <w:proofErr w:type="spellEnd"/>
+            <w:r>
+              <w:rPr>
+                <w:b w:val="0"/>
+                <w:bCs w:val="0"/>
+              </w:rPr>
+              <w:t xml:space="preserve"> la sua documentazione.</w:t>
+            </w:r>
+            <w:bookmarkStart w:id="0" w:name="_GoBack"/>
+            <w:bookmarkEnd w:id="0"/>
           </w:p>
         </w:tc>
       </w:tr>
@@ -407,8 +439,13 @@
 <file path=word/footer1.xml><?xml version="1.0" encoding="utf-8"?>
 <w:ftr xmlns:wpc="http://schemas.microsoft.com/office/word/2010/wordprocessingCanvas" xmlns:mc="http://schemas.openxmlformats.org/markup-compatibility/2006" xmlns:o="urn:schemas-microsoft-com:office:office" xmlns:r="http://schemas.openxmlformats.org/officeDocument/2006/relationships" xmlns:m="http://schemas.openxmlformats.org/officeDocument/2006/math" xmlns:v="urn:schemas-microsoft-com:vml" xmlns:wp14="http://schemas.microsoft.com/office/word/2010/wordprocessingDrawing" xmlns:wp="http://schemas.openxmlformats.org/drawingml/2006/wordprocessingDrawing" xmlns:w10="urn:schemas-microsoft-com:office:word" xmlns:w="http://schemas.openxmlformats.org/wordprocessingml/2006/main" xmlns:w14="http://schemas.microsoft.com/office/word/2010/wordml" xmlns:w15="http://schemas.microsoft.com/office/word/2012/wordml" xmlns:wpg="http://schemas.microsoft.com/office/word/2010/wordprocessingGroup" xmlns:wpi="http://schemas.microsoft.com/office/word/2010/wordprocessingInk" xmlns:wne="http://schemas.microsoft.com/office/word/2006/wordml" xmlns:wps="http://schemas.microsoft.com/office/word/2010/wordprocessingShape" mc:Ignorable="w14 w15 wp14">
   <w:p>
+    <w:proofErr w:type="spellStart"/>
     <w:r>
-      <w:t>Reaction Game</w:t>
+      <w:t>Reaction</w:t>
+    </w:r>
+    <w:proofErr w:type="spellEnd"/>
+    <w:r>
+      <w:t xml:space="preserve"> Game</w:t>
     </w:r>
     <w:r>
       <w:tab/>
@@ -468,27 +505,14 @@
     <w:r>
       <w:t>/</w:t>
     </w:r>
-    <w:r>
-      <w:fldChar w:fldCharType="begin"/>
-    </w:r>
-    <w:r>
-      <w:instrText xml:space="preserve"> NUMPAGES  \* Arabic  \* MERGEFORMAT </w:instrText>
-    </w:r>
-    <w:r>
-      <w:fldChar w:fldCharType="separate"/>
-    </w:r>
-    <w:r>
-      <w:rPr>
-        <w:noProof/>
-      </w:rPr>
-      <w:t>1</w:t>
-    </w:r>
-    <w:r>
-      <w:rPr>
-        <w:noProof/>
-      </w:rPr>
-      <w:fldChar w:fldCharType="end"/>
-    </w:r>
+    <w:fldSimple w:instr=" NUMPAGES  \* Arabic  \* MERGEFORMAT ">
+      <w:r>
+        <w:rPr>
+          <w:noProof/>
+        </w:rPr>
+        <w:t>1</w:t>
+      </w:r>
+    </w:fldSimple>
   </w:p>
 </w:ftr>
 </file>
@@ -3919,7 +3943,7 @@
 </file>
 
 <file path=customXml/itemProps1.xml><?xml version="1.0" encoding="utf-8"?>
-<ds:datastoreItem xmlns:ds="http://schemas.openxmlformats.org/officeDocument/2006/customXml" ds:itemID="{1D44AAD6-747F-448B-BDAE-6AFA0A0A531E}">
+<ds:datastoreItem xmlns:ds="http://schemas.openxmlformats.org/officeDocument/2006/customXml" ds:itemID="{FBCF8B68-BA78-4B33-8766-C7BB50459B96}">
   <ds:schemaRefs>
     <ds:schemaRef ds:uri="http://schemas.openxmlformats.org/officeDocument/2006/bibliography"/>
   </ds:schemaRefs>

</xml_diff>